<commit_message>
Spanning Tree Protocol implementation
</commit_message>
<xml_diff>
--- a/Lab-06.docx
+++ b/Lab-06.docx
@@ -501,7 +501,6 @@
         <w:t>(config-</w:t>
       </w:r>
       <w:proofErr w:type="spellStart"/>
-      <w:proofErr w:type="gramStart"/>
       <w:r>
         <w:rPr>
           <w:rFonts w:ascii="Times New Roman" w:eastAsia="Times New Roman" w:hAnsi="Times New Roman" w:cs="Times New Roman"/>
@@ -519,17 +518,7 @@
           <w:szCs w:val="24"/>
           <w:lang w:val="en-PK" w:eastAsia="en-PK"/>
         </w:rPr>
-        <w:t>)#</w:t>
-      </w:r>
-      <w:proofErr w:type="gramEnd"/>
-      <w:r>
-        <w:rPr>
-          <w:rFonts w:ascii="Times New Roman" w:eastAsia="Times New Roman" w:hAnsi="Times New Roman" w:cs="Times New Roman"/>
-          <w:sz w:val="24"/>
-          <w:szCs w:val="24"/>
-          <w:lang w:val="en-PK" w:eastAsia="en-PK"/>
-        </w:rPr>
-        <w:t>name faculty</w:t>
+        <w:t>)#name faculty</w:t>
       </w:r>
     </w:p>
     <w:p>
@@ -564,7 +553,6 @@
         <w:t>(config-</w:t>
       </w:r>
       <w:proofErr w:type="spellStart"/>
-      <w:proofErr w:type="gramStart"/>
       <w:r>
         <w:rPr>
           <w:rFonts w:ascii="Times New Roman" w:eastAsia="Times New Roman" w:hAnsi="Times New Roman" w:cs="Times New Roman"/>
@@ -582,17 +570,7 @@
           <w:szCs w:val="24"/>
           <w:lang w:val="en-PK" w:eastAsia="en-PK"/>
         </w:rPr>
-        <w:t>)#</w:t>
-      </w:r>
-      <w:proofErr w:type="gramEnd"/>
-      <w:r>
-        <w:rPr>
-          <w:rFonts w:ascii="Times New Roman" w:eastAsia="Times New Roman" w:hAnsi="Times New Roman" w:cs="Times New Roman"/>
-          <w:sz w:val="24"/>
-          <w:szCs w:val="24"/>
-          <w:lang w:val="en-PK" w:eastAsia="en-PK"/>
-        </w:rPr>
-        <w:t>exit</w:t>
+        <w:t>)#exit</w:t>
       </w:r>
     </w:p>
     <w:p>
@@ -659,7 +637,6 @@
         <w:t>(config-</w:t>
       </w:r>
       <w:proofErr w:type="spellStart"/>
-      <w:proofErr w:type="gramStart"/>
       <w:r>
         <w:rPr>
           <w:rFonts w:ascii="Times New Roman" w:eastAsia="Times New Roman" w:hAnsi="Times New Roman" w:cs="Times New Roman"/>
@@ -677,17 +654,7 @@
           <w:szCs w:val="24"/>
           <w:lang w:val="en-PK" w:eastAsia="en-PK"/>
         </w:rPr>
-        <w:t>)#</w:t>
-      </w:r>
-      <w:proofErr w:type="gramEnd"/>
-      <w:r>
-        <w:rPr>
-          <w:rFonts w:ascii="Times New Roman" w:eastAsia="Times New Roman" w:hAnsi="Times New Roman" w:cs="Times New Roman"/>
-          <w:sz w:val="24"/>
-          <w:szCs w:val="24"/>
-          <w:lang w:val="en-PK" w:eastAsia="en-PK"/>
-        </w:rPr>
-        <w:t>name students</w:t>
+        <w:t>)#name students</w:t>
       </w:r>
     </w:p>
     <w:p>
@@ -722,7 +689,6 @@
         <w:t>(config-</w:t>
       </w:r>
       <w:proofErr w:type="spellStart"/>
-      <w:proofErr w:type="gramStart"/>
       <w:r>
         <w:rPr>
           <w:rFonts w:ascii="Times New Roman" w:eastAsia="Times New Roman" w:hAnsi="Times New Roman" w:cs="Times New Roman"/>
@@ -740,17 +706,7 @@
           <w:szCs w:val="24"/>
           <w:lang w:val="en-PK" w:eastAsia="en-PK"/>
         </w:rPr>
-        <w:t>)#</w:t>
-      </w:r>
-      <w:proofErr w:type="gramEnd"/>
-      <w:r>
-        <w:rPr>
-          <w:rFonts w:ascii="Times New Roman" w:eastAsia="Times New Roman" w:hAnsi="Times New Roman" w:cs="Times New Roman"/>
-          <w:sz w:val="24"/>
-          <w:szCs w:val="24"/>
-          <w:lang w:val="en-PK" w:eastAsia="en-PK"/>
-        </w:rPr>
-        <w:t>exit</w:t>
+        <w:t>)#exit</w:t>
       </w:r>
     </w:p>
     <w:p>
@@ -1014,27 +970,7 @@
           <w:szCs w:val="24"/>
           <w:lang w:val="en-PK" w:eastAsia="en-PK"/>
         </w:rPr>
-        <w:t>(config-</w:t>
-      </w:r>
-      <w:proofErr w:type="gramStart"/>
-      <w:r>
-        <w:rPr>
-          <w:rFonts w:ascii="Times New Roman" w:eastAsia="Times New Roman" w:hAnsi="Times New Roman" w:cs="Times New Roman"/>
-          <w:sz w:val="24"/>
-          <w:szCs w:val="24"/>
-          <w:lang w:val="en-PK" w:eastAsia="en-PK"/>
-        </w:rPr>
-        <w:t>if)#</w:t>
-      </w:r>
-      <w:proofErr w:type="gramEnd"/>
-      <w:r>
-        <w:rPr>
-          <w:rFonts w:ascii="Times New Roman" w:eastAsia="Times New Roman" w:hAnsi="Times New Roman" w:cs="Times New Roman"/>
-          <w:sz w:val="24"/>
-          <w:szCs w:val="24"/>
-          <w:lang w:val="en-PK" w:eastAsia="en-PK"/>
-        </w:rPr>
-        <w:t>switch port mode access</w:t>
+        <w:t>(config-if)#switch port mode access</w:t>
       </w:r>
     </w:p>
     <w:p>
@@ -1112,27 +1048,7 @@
           <w:szCs w:val="24"/>
           <w:lang w:val="en-PK" w:eastAsia="en-PK"/>
         </w:rPr>
-        <w:t>(config-</w:t>
-      </w:r>
-      <w:proofErr w:type="gramStart"/>
-      <w:r>
-        <w:rPr>
-          <w:rFonts w:ascii="Times New Roman" w:eastAsia="Times New Roman" w:hAnsi="Times New Roman" w:cs="Times New Roman"/>
-          <w:sz w:val="24"/>
-          <w:szCs w:val="24"/>
-          <w:lang w:val="en-PK" w:eastAsia="en-PK"/>
-        </w:rPr>
-        <w:t>if)#</w:t>
-      </w:r>
-      <w:proofErr w:type="gramEnd"/>
-      <w:r>
-        <w:rPr>
-          <w:rFonts w:ascii="Times New Roman" w:eastAsia="Times New Roman" w:hAnsi="Times New Roman" w:cs="Times New Roman"/>
-          <w:sz w:val="24"/>
-          <w:szCs w:val="24"/>
-          <w:lang w:val="en-PK" w:eastAsia="en-PK"/>
-        </w:rPr>
-        <w:t>switchport mode access</w:t>
+        <w:t>(config-if)#switchport mode access</w:t>
       </w:r>
     </w:p>
     <w:p>
@@ -1164,27 +1080,7 @@
           <w:szCs w:val="24"/>
           <w:lang w:val="en-PK" w:eastAsia="en-PK"/>
         </w:rPr>
-        <w:t>(config-</w:t>
-      </w:r>
-      <w:proofErr w:type="gramStart"/>
-      <w:r>
-        <w:rPr>
-          <w:rFonts w:ascii="Times New Roman" w:eastAsia="Times New Roman" w:hAnsi="Times New Roman" w:cs="Times New Roman"/>
-          <w:sz w:val="24"/>
-          <w:szCs w:val="24"/>
-          <w:lang w:val="en-PK" w:eastAsia="en-PK"/>
-        </w:rPr>
-        <w:t>if)#</w:t>
-      </w:r>
-      <w:proofErr w:type="gramEnd"/>
-      <w:r>
-        <w:rPr>
-          <w:rFonts w:ascii="Times New Roman" w:eastAsia="Times New Roman" w:hAnsi="Times New Roman" w:cs="Times New Roman"/>
-          <w:sz w:val="24"/>
-          <w:szCs w:val="24"/>
-          <w:lang w:val="en-PK" w:eastAsia="en-PK"/>
-        </w:rPr>
-        <w:t xml:space="preserve">switchport access </w:t>
+        <w:t xml:space="preserve">(config-if)#switchport access </w:t>
       </w:r>
       <w:proofErr w:type="spellStart"/>
       <w:r>
@@ -1236,27 +1132,7 @@
           <w:szCs w:val="24"/>
           <w:lang w:val="en-PK" w:eastAsia="en-PK"/>
         </w:rPr>
-        <w:t>(config-</w:t>
-      </w:r>
-      <w:proofErr w:type="gramStart"/>
-      <w:r>
-        <w:rPr>
-          <w:rFonts w:ascii="Times New Roman" w:eastAsia="Times New Roman" w:hAnsi="Times New Roman" w:cs="Times New Roman"/>
-          <w:sz w:val="24"/>
-          <w:szCs w:val="24"/>
-          <w:lang w:val="en-PK" w:eastAsia="en-PK"/>
-        </w:rPr>
-        <w:t>if)#</w:t>
-      </w:r>
-      <w:proofErr w:type="gramEnd"/>
-      <w:r>
-        <w:rPr>
-          <w:rFonts w:ascii="Times New Roman" w:eastAsia="Times New Roman" w:hAnsi="Times New Roman" w:cs="Times New Roman"/>
-          <w:sz w:val="24"/>
-          <w:szCs w:val="24"/>
-          <w:lang w:val="en-PK" w:eastAsia="en-PK"/>
-        </w:rPr>
-        <w:t>exit</w:t>
+        <w:t>(config-if)#exit</w:t>
       </w:r>
     </w:p>
     <w:p>
@@ -1340,27 +1216,7 @@
           <w:szCs w:val="24"/>
           <w:lang w:val="en-PK" w:eastAsia="en-PK"/>
         </w:rPr>
-        <w:t>(config-</w:t>
-      </w:r>
-      <w:proofErr w:type="gramStart"/>
-      <w:r>
-        <w:rPr>
-          <w:rFonts w:ascii="Times New Roman" w:eastAsia="Times New Roman" w:hAnsi="Times New Roman" w:cs="Times New Roman"/>
-          <w:sz w:val="24"/>
-          <w:szCs w:val="24"/>
-          <w:lang w:val="en-PK" w:eastAsia="en-PK"/>
-        </w:rPr>
-        <w:t>if)#</w:t>
-      </w:r>
-      <w:proofErr w:type="gramEnd"/>
-      <w:r>
-        <w:rPr>
-          <w:rFonts w:ascii="Times New Roman" w:eastAsia="Times New Roman" w:hAnsi="Times New Roman" w:cs="Times New Roman"/>
-          <w:sz w:val="24"/>
-          <w:szCs w:val="24"/>
-          <w:lang w:val="en-PK" w:eastAsia="en-PK"/>
-        </w:rPr>
-        <w:t>switchport mode access</w:t>
+        <w:t>(config-if)#switchport mode access</w:t>
       </w:r>
     </w:p>
     <w:p>
@@ -1392,27 +1248,7 @@
           <w:szCs w:val="24"/>
           <w:lang w:val="en-PK" w:eastAsia="en-PK"/>
         </w:rPr>
-        <w:t>(config-</w:t>
-      </w:r>
-      <w:proofErr w:type="gramStart"/>
-      <w:r>
-        <w:rPr>
-          <w:rFonts w:ascii="Times New Roman" w:eastAsia="Times New Roman" w:hAnsi="Times New Roman" w:cs="Times New Roman"/>
-          <w:sz w:val="24"/>
-          <w:szCs w:val="24"/>
-          <w:lang w:val="en-PK" w:eastAsia="en-PK"/>
-        </w:rPr>
-        <w:t>if)#</w:t>
-      </w:r>
-      <w:proofErr w:type="gramEnd"/>
-      <w:r>
-        <w:rPr>
-          <w:rFonts w:ascii="Times New Roman" w:eastAsia="Times New Roman" w:hAnsi="Times New Roman" w:cs="Times New Roman"/>
-          <w:sz w:val="24"/>
-          <w:szCs w:val="24"/>
-          <w:lang w:val="en-PK" w:eastAsia="en-PK"/>
-        </w:rPr>
-        <w:t xml:space="preserve">switchport access </w:t>
+        <w:t xml:space="preserve">(config-if)#switchport access </w:t>
       </w:r>
       <w:proofErr w:type="spellStart"/>
       <w:r>
@@ -1464,27 +1300,7 @@
           <w:szCs w:val="24"/>
           <w:lang w:val="en-PK" w:eastAsia="en-PK"/>
         </w:rPr>
-        <w:t>(config-</w:t>
-      </w:r>
-      <w:proofErr w:type="gramStart"/>
-      <w:r>
-        <w:rPr>
-          <w:rFonts w:ascii="Times New Roman" w:eastAsia="Times New Roman" w:hAnsi="Times New Roman" w:cs="Times New Roman"/>
-          <w:sz w:val="24"/>
-          <w:szCs w:val="24"/>
-          <w:lang w:val="en-PK" w:eastAsia="en-PK"/>
-        </w:rPr>
-        <w:t>if)#</w:t>
-      </w:r>
-      <w:proofErr w:type="gramEnd"/>
-      <w:r>
-        <w:rPr>
-          <w:rFonts w:ascii="Times New Roman" w:eastAsia="Times New Roman" w:hAnsi="Times New Roman" w:cs="Times New Roman"/>
-          <w:sz w:val="24"/>
-          <w:szCs w:val="24"/>
-          <w:lang w:val="en-PK" w:eastAsia="en-PK"/>
-        </w:rPr>
-        <w:t>exit</w:t>
+        <w:t>(config-if)#exit</w:t>
       </w:r>
     </w:p>
     <w:p>
@@ -1965,7 +1781,6 @@
         <w:t>B(config-</w:t>
       </w:r>
       <w:proofErr w:type="spellStart"/>
-      <w:proofErr w:type="gramStart"/>
       <w:r>
         <w:rPr>
           <w:rFonts w:ascii="Times New Roman" w:eastAsia="Times New Roman" w:hAnsi="Times New Roman" w:cs="Times New Roman"/>
@@ -1983,17 +1798,7 @@
           <w:szCs w:val="24"/>
           <w:lang w:val="en-PK" w:eastAsia="en-PK"/>
         </w:rPr>
-        <w:t>)#</w:t>
-      </w:r>
-      <w:proofErr w:type="gramEnd"/>
-      <w:r>
-        <w:rPr>
-          <w:rFonts w:ascii="Times New Roman" w:eastAsia="Times New Roman" w:hAnsi="Times New Roman" w:cs="Times New Roman"/>
-          <w:sz w:val="24"/>
-          <w:szCs w:val="24"/>
-          <w:lang w:val="en-PK" w:eastAsia="en-PK"/>
-        </w:rPr>
-        <w:t>name faculty</w:t>
+        <w:t>)#name faculty</w:t>
       </w:r>
     </w:p>
     <w:p>
@@ -2019,7 +1824,6 @@
         <w:t>B(config-</w:t>
       </w:r>
       <w:proofErr w:type="spellStart"/>
-      <w:proofErr w:type="gramStart"/>
       <w:r>
         <w:rPr>
           <w:rFonts w:ascii="Times New Roman" w:eastAsia="Times New Roman" w:hAnsi="Times New Roman" w:cs="Times New Roman"/>
@@ -2037,17 +1841,7 @@
           <w:szCs w:val="24"/>
           <w:lang w:val="en-PK" w:eastAsia="en-PK"/>
         </w:rPr>
-        <w:t>)#</w:t>
-      </w:r>
-      <w:proofErr w:type="gramEnd"/>
-      <w:r>
-        <w:rPr>
-          <w:rFonts w:ascii="Times New Roman" w:eastAsia="Times New Roman" w:hAnsi="Times New Roman" w:cs="Times New Roman"/>
-          <w:sz w:val="24"/>
-          <w:szCs w:val="24"/>
-          <w:lang w:val="en-PK" w:eastAsia="en-PK"/>
-        </w:rPr>
-        <w:t>exit</w:t>
+        <w:t>)#exit</w:t>
       </w:r>
     </w:p>
     <w:p>
@@ -2096,7 +1890,6 @@
         <w:t>B(config-</w:t>
       </w:r>
       <w:proofErr w:type="spellStart"/>
-      <w:proofErr w:type="gramStart"/>
       <w:r>
         <w:rPr>
           <w:rFonts w:ascii="Times New Roman" w:eastAsia="Times New Roman" w:hAnsi="Times New Roman" w:cs="Times New Roman"/>
@@ -2114,17 +1907,7 @@
           <w:szCs w:val="24"/>
           <w:lang w:val="en-PK" w:eastAsia="en-PK"/>
         </w:rPr>
-        <w:t>)#</w:t>
-      </w:r>
-      <w:proofErr w:type="gramEnd"/>
-      <w:r>
-        <w:rPr>
-          <w:rFonts w:ascii="Times New Roman" w:eastAsia="Times New Roman" w:hAnsi="Times New Roman" w:cs="Times New Roman"/>
-          <w:sz w:val="24"/>
-          <w:szCs w:val="24"/>
-          <w:lang w:val="en-PK" w:eastAsia="en-PK"/>
-        </w:rPr>
-        <w:t>name students</w:t>
+        <w:t>)#name students</w:t>
       </w:r>
     </w:p>
     <w:p>
@@ -2150,7 +1933,6 @@
         <w:t>B(config-</w:t>
       </w:r>
       <w:proofErr w:type="spellStart"/>
-      <w:proofErr w:type="gramStart"/>
       <w:r>
         <w:rPr>
           <w:rFonts w:ascii="Times New Roman" w:eastAsia="Times New Roman" w:hAnsi="Times New Roman" w:cs="Times New Roman"/>
@@ -2168,17 +1950,7 @@
           <w:szCs w:val="24"/>
           <w:lang w:val="en-PK" w:eastAsia="en-PK"/>
         </w:rPr>
-        <w:t>)#</w:t>
-      </w:r>
-      <w:proofErr w:type="gramEnd"/>
-      <w:r>
-        <w:rPr>
-          <w:rFonts w:ascii="Times New Roman" w:eastAsia="Times New Roman" w:hAnsi="Times New Roman" w:cs="Times New Roman"/>
-          <w:sz w:val="24"/>
-          <w:szCs w:val="24"/>
-          <w:lang w:val="en-PK" w:eastAsia="en-PK"/>
-        </w:rPr>
-        <w:t>exit</w:t>
+        <w:t>)#exit</w:t>
       </w:r>
     </w:p>
     <w:p>
@@ -2244,27 +2016,7 @@
           <w:szCs w:val="24"/>
           <w:lang w:val="en-PK" w:eastAsia="en-PK"/>
         </w:rPr>
-        <w:t>B(config-</w:t>
-      </w:r>
-      <w:proofErr w:type="gramStart"/>
-      <w:r>
-        <w:rPr>
-          <w:rFonts w:ascii="Times New Roman" w:eastAsia="Times New Roman" w:hAnsi="Times New Roman" w:cs="Times New Roman"/>
-          <w:sz w:val="24"/>
-          <w:szCs w:val="24"/>
-          <w:lang w:val="en-PK" w:eastAsia="en-PK"/>
-        </w:rPr>
-        <w:t>if)#</w:t>
-      </w:r>
-      <w:proofErr w:type="gramEnd"/>
-      <w:r>
-        <w:rPr>
-          <w:rFonts w:ascii="Times New Roman" w:eastAsia="Times New Roman" w:hAnsi="Times New Roman" w:cs="Times New Roman"/>
-          <w:sz w:val="24"/>
-          <w:szCs w:val="24"/>
-          <w:lang w:val="en-PK" w:eastAsia="en-PK"/>
-        </w:rPr>
-        <w:t>switchport mode access</w:t>
+        <w:t>B(config-if)#switchport mode access</w:t>
       </w:r>
     </w:p>
     <w:p>
@@ -2287,27 +2039,7 @@
           <w:szCs w:val="24"/>
           <w:lang w:val="en-PK" w:eastAsia="en-PK"/>
         </w:rPr>
-        <w:t>B(config-</w:t>
-      </w:r>
-      <w:proofErr w:type="gramStart"/>
-      <w:r>
-        <w:rPr>
-          <w:rFonts w:ascii="Times New Roman" w:eastAsia="Times New Roman" w:hAnsi="Times New Roman" w:cs="Times New Roman"/>
-          <w:sz w:val="24"/>
-          <w:szCs w:val="24"/>
-          <w:lang w:val="en-PK" w:eastAsia="en-PK"/>
-        </w:rPr>
-        <w:t>if)#</w:t>
-      </w:r>
-      <w:proofErr w:type="gramEnd"/>
-      <w:r>
-        <w:rPr>
-          <w:rFonts w:ascii="Times New Roman" w:eastAsia="Times New Roman" w:hAnsi="Times New Roman" w:cs="Times New Roman"/>
-          <w:sz w:val="24"/>
-          <w:szCs w:val="24"/>
-          <w:lang w:val="en-PK" w:eastAsia="en-PK"/>
-        </w:rPr>
-        <w:t xml:space="preserve">switchport access </w:t>
+        <w:t xml:space="preserve">B(config-if)#switchport access </w:t>
       </w:r>
       <w:proofErr w:type="spellStart"/>
       <w:r>
@@ -2350,27 +2082,7 @@
           <w:szCs w:val="24"/>
           <w:lang w:val="en-PK" w:eastAsia="en-PK"/>
         </w:rPr>
-        <w:t>B(config-</w:t>
-      </w:r>
-      <w:proofErr w:type="gramStart"/>
-      <w:r>
-        <w:rPr>
-          <w:rFonts w:ascii="Times New Roman" w:eastAsia="Times New Roman" w:hAnsi="Times New Roman" w:cs="Times New Roman"/>
-          <w:sz w:val="24"/>
-          <w:szCs w:val="24"/>
-          <w:lang w:val="en-PK" w:eastAsia="en-PK"/>
-        </w:rPr>
-        <w:t>if)#</w:t>
-      </w:r>
-      <w:proofErr w:type="gramEnd"/>
-      <w:r>
-        <w:rPr>
-          <w:rFonts w:ascii="Times New Roman" w:eastAsia="Times New Roman" w:hAnsi="Times New Roman" w:cs="Times New Roman"/>
-          <w:sz w:val="24"/>
-          <w:szCs w:val="24"/>
-          <w:lang w:val="en-PK" w:eastAsia="en-PK"/>
-        </w:rPr>
-        <w:t>exit</w:t>
+        <w:t>B(config-if)#exit</w:t>
       </w:r>
     </w:p>
     <w:p>
@@ -2456,27 +2168,7 @@
           <w:szCs w:val="24"/>
           <w:lang w:val="en-PK" w:eastAsia="en-PK"/>
         </w:rPr>
-        <w:t>B(config-</w:t>
-      </w:r>
-      <w:proofErr w:type="gramStart"/>
-      <w:r>
-        <w:rPr>
-          <w:rFonts w:ascii="Times New Roman" w:eastAsia="Times New Roman" w:hAnsi="Times New Roman" w:cs="Times New Roman"/>
-          <w:sz w:val="24"/>
-          <w:szCs w:val="24"/>
-          <w:lang w:val="en-PK" w:eastAsia="en-PK"/>
-        </w:rPr>
-        <w:t>if)#</w:t>
-      </w:r>
-      <w:proofErr w:type="gramEnd"/>
-      <w:r>
-        <w:rPr>
-          <w:rFonts w:ascii="Times New Roman" w:eastAsia="Times New Roman" w:hAnsi="Times New Roman" w:cs="Times New Roman"/>
-          <w:sz w:val="24"/>
-          <w:szCs w:val="24"/>
-          <w:lang w:val="en-PK" w:eastAsia="en-PK"/>
-        </w:rPr>
-        <w:t>switchport mode access</w:t>
+        <w:t>B(config-if)#switchport mode access</w:t>
       </w:r>
     </w:p>
     <w:p>
@@ -2499,27 +2191,7 @@
           <w:szCs w:val="24"/>
           <w:lang w:val="en-PK" w:eastAsia="en-PK"/>
         </w:rPr>
-        <w:t>B(config-</w:t>
-      </w:r>
-      <w:proofErr w:type="gramStart"/>
-      <w:r>
-        <w:rPr>
-          <w:rFonts w:ascii="Times New Roman" w:eastAsia="Times New Roman" w:hAnsi="Times New Roman" w:cs="Times New Roman"/>
-          <w:sz w:val="24"/>
-          <w:szCs w:val="24"/>
-          <w:lang w:val="en-PK" w:eastAsia="en-PK"/>
-        </w:rPr>
-        <w:t>if)#</w:t>
-      </w:r>
-      <w:proofErr w:type="gramEnd"/>
-      <w:r>
-        <w:rPr>
-          <w:rFonts w:ascii="Times New Roman" w:eastAsia="Times New Roman" w:hAnsi="Times New Roman" w:cs="Times New Roman"/>
-          <w:sz w:val="24"/>
-          <w:szCs w:val="24"/>
-          <w:lang w:val="en-PK" w:eastAsia="en-PK"/>
-        </w:rPr>
-        <w:t xml:space="preserve">switchport access </w:t>
+        <w:t xml:space="preserve">B(config-if)#switchport access </w:t>
       </w:r>
       <w:proofErr w:type="spellStart"/>
       <w:r>
@@ -2562,27 +2234,7 @@
           <w:szCs w:val="24"/>
           <w:lang w:val="en-PK" w:eastAsia="en-PK"/>
         </w:rPr>
-        <w:t>B(config-</w:t>
-      </w:r>
-      <w:proofErr w:type="gramStart"/>
-      <w:r>
-        <w:rPr>
-          <w:rFonts w:ascii="Times New Roman" w:eastAsia="Times New Roman" w:hAnsi="Times New Roman" w:cs="Times New Roman"/>
-          <w:sz w:val="24"/>
-          <w:szCs w:val="24"/>
-          <w:lang w:val="en-PK" w:eastAsia="en-PK"/>
-        </w:rPr>
-        <w:t>if)#</w:t>
-      </w:r>
-      <w:proofErr w:type="gramEnd"/>
-      <w:r>
-        <w:rPr>
-          <w:rFonts w:ascii="Times New Roman" w:eastAsia="Times New Roman" w:hAnsi="Times New Roman" w:cs="Times New Roman"/>
-          <w:sz w:val="24"/>
-          <w:szCs w:val="24"/>
-          <w:lang w:val="en-PK" w:eastAsia="en-PK"/>
-        </w:rPr>
-        <w:t>exit</w:t>
+        <w:t>B(config-if)#exit</w:t>
       </w:r>
     </w:p>
     <w:p>
@@ -3002,7 +2654,6 @@
         <w:t>D(config-</w:t>
       </w:r>
       <w:proofErr w:type="spellStart"/>
-      <w:proofErr w:type="gramStart"/>
       <w:r>
         <w:rPr>
           <w:rFonts w:ascii="Times New Roman" w:eastAsia="Times New Roman" w:hAnsi="Times New Roman" w:cs="Times New Roman"/>
@@ -3020,17 +2671,7 @@
           <w:szCs w:val="24"/>
           <w:lang w:val="en-PK" w:eastAsia="en-PK"/>
         </w:rPr>
-        <w:t>)#</w:t>
-      </w:r>
-      <w:proofErr w:type="gramEnd"/>
-      <w:r>
-        <w:rPr>
-          <w:rFonts w:ascii="Times New Roman" w:eastAsia="Times New Roman" w:hAnsi="Times New Roman" w:cs="Times New Roman"/>
-          <w:sz w:val="24"/>
-          <w:szCs w:val="24"/>
-          <w:lang w:val="en-PK" w:eastAsia="en-PK"/>
-        </w:rPr>
-        <w:t>name faculty</w:t>
+        <w:t>)#name faculty</w:t>
       </w:r>
     </w:p>
     <w:p>
@@ -3056,7 +2697,6 @@
         <w:t>D(config-</w:t>
       </w:r>
       <w:proofErr w:type="spellStart"/>
-      <w:proofErr w:type="gramStart"/>
       <w:r>
         <w:rPr>
           <w:rFonts w:ascii="Times New Roman" w:eastAsia="Times New Roman" w:hAnsi="Times New Roman" w:cs="Times New Roman"/>
@@ -3074,17 +2714,7 @@
           <w:szCs w:val="24"/>
           <w:lang w:val="en-PK" w:eastAsia="en-PK"/>
         </w:rPr>
-        <w:t>)#</w:t>
-      </w:r>
-      <w:proofErr w:type="gramEnd"/>
-      <w:r>
-        <w:rPr>
-          <w:rFonts w:ascii="Times New Roman" w:eastAsia="Times New Roman" w:hAnsi="Times New Roman" w:cs="Times New Roman"/>
-          <w:sz w:val="24"/>
-          <w:szCs w:val="24"/>
-          <w:lang w:val="en-PK" w:eastAsia="en-PK"/>
-        </w:rPr>
-        <w:t>exit</w:t>
+        <w:t>)#exit</w:t>
       </w:r>
     </w:p>
     <w:p>
@@ -3133,7 +2763,6 @@
         <w:t>D(config-</w:t>
       </w:r>
       <w:proofErr w:type="spellStart"/>
-      <w:proofErr w:type="gramStart"/>
       <w:r>
         <w:rPr>
           <w:rFonts w:ascii="Times New Roman" w:eastAsia="Times New Roman" w:hAnsi="Times New Roman" w:cs="Times New Roman"/>
@@ -3151,17 +2780,7 @@
           <w:szCs w:val="24"/>
           <w:lang w:val="en-PK" w:eastAsia="en-PK"/>
         </w:rPr>
-        <w:t>)#</w:t>
-      </w:r>
-      <w:proofErr w:type="gramEnd"/>
-      <w:r>
-        <w:rPr>
-          <w:rFonts w:ascii="Times New Roman" w:eastAsia="Times New Roman" w:hAnsi="Times New Roman" w:cs="Times New Roman"/>
-          <w:sz w:val="24"/>
-          <w:szCs w:val="24"/>
-          <w:lang w:val="en-PK" w:eastAsia="en-PK"/>
-        </w:rPr>
-        <w:t>name students</w:t>
+        <w:t>)#name students</w:t>
       </w:r>
     </w:p>
     <w:p>
@@ -3187,7 +2806,6 @@
         <w:t>D(config-</w:t>
       </w:r>
       <w:proofErr w:type="spellStart"/>
-      <w:proofErr w:type="gramStart"/>
       <w:r>
         <w:rPr>
           <w:rFonts w:ascii="Times New Roman" w:eastAsia="Times New Roman" w:hAnsi="Times New Roman" w:cs="Times New Roman"/>
@@ -3205,17 +2823,7 @@
           <w:szCs w:val="24"/>
           <w:lang w:val="en-PK" w:eastAsia="en-PK"/>
         </w:rPr>
-        <w:t>)#</w:t>
-      </w:r>
-      <w:proofErr w:type="gramEnd"/>
-      <w:r>
-        <w:rPr>
-          <w:rFonts w:ascii="Times New Roman" w:eastAsia="Times New Roman" w:hAnsi="Times New Roman" w:cs="Times New Roman"/>
-          <w:sz w:val="24"/>
-          <w:szCs w:val="24"/>
-          <w:lang w:val="en-PK" w:eastAsia="en-PK"/>
-        </w:rPr>
-        <w:t>exit</w:t>
+        <w:t>)#exit</w:t>
       </w:r>
     </w:p>
     <w:p>
@@ -3452,27 +3060,7 @@
           <w:szCs w:val="24"/>
           <w:lang w:val="en-PK" w:eastAsia="en-PK"/>
         </w:rPr>
-        <w:t>D(config-</w:t>
-      </w:r>
-      <w:proofErr w:type="gramStart"/>
-      <w:r>
-        <w:rPr>
-          <w:rFonts w:ascii="Times New Roman" w:eastAsia="Times New Roman" w:hAnsi="Times New Roman" w:cs="Times New Roman"/>
-          <w:sz w:val="24"/>
-          <w:szCs w:val="24"/>
-          <w:lang w:val="en-PK" w:eastAsia="en-PK"/>
-        </w:rPr>
-        <w:t>if)#</w:t>
-      </w:r>
-      <w:proofErr w:type="gramEnd"/>
-      <w:r>
-        <w:rPr>
-          <w:rFonts w:ascii="Times New Roman" w:eastAsia="Times New Roman" w:hAnsi="Times New Roman" w:cs="Times New Roman"/>
-          <w:sz w:val="24"/>
-          <w:szCs w:val="24"/>
-          <w:lang w:val="en-PK" w:eastAsia="en-PK"/>
-        </w:rPr>
-        <w:t>switchport mode access</w:t>
+        <w:t>D(config-if)#switchport mode access</w:t>
       </w:r>
     </w:p>
     <w:p>
@@ -3495,27 +3083,7 @@
           <w:szCs w:val="24"/>
           <w:lang w:val="en-PK" w:eastAsia="en-PK"/>
         </w:rPr>
-        <w:t>D(config-</w:t>
-      </w:r>
-      <w:proofErr w:type="gramStart"/>
-      <w:r>
-        <w:rPr>
-          <w:rFonts w:ascii="Times New Roman" w:eastAsia="Times New Roman" w:hAnsi="Times New Roman" w:cs="Times New Roman"/>
-          <w:sz w:val="24"/>
-          <w:szCs w:val="24"/>
-          <w:lang w:val="en-PK" w:eastAsia="en-PK"/>
-        </w:rPr>
-        <w:t>if)#</w:t>
-      </w:r>
-      <w:proofErr w:type="gramEnd"/>
-      <w:r>
-        <w:rPr>
-          <w:rFonts w:ascii="Times New Roman" w:eastAsia="Times New Roman" w:hAnsi="Times New Roman" w:cs="Times New Roman"/>
-          <w:sz w:val="24"/>
-          <w:szCs w:val="24"/>
-          <w:lang w:val="en-PK" w:eastAsia="en-PK"/>
-        </w:rPr>
-        <w:t xml:space="preserve">switchport access </w:t>
+        <w:t xml:space="preserve">D(config-if)#switchport access </w:t>
       </w:r>
       <w:proofErr w:type="spellStart"/>
       <w:r>
@@ -3558,27 +3126,7 @@
           <w:szCs w:val="24"/>
           <w:lang w:val="en-PK" w:eastAsia="en-PK"/>
         </w:rPr>
-        <w:t>D(config-</w:t>
-      </w:r>
-      <w:proofErr w:type="gramStart"/>
-      <w:r>
-        <w:rPr>
-          <w:rFonts w:ascii="Times New Roman" w:eastAsia="Times New Roman" w:hAnsi="Times New Roman" w:cs="Times New Roman"/>
-          <w:sz w:val="24"/>
-          <w:szCs w:val="24"/>
-          <w:lang w:val="en-PK" w:eastAsia="en-PK"/>
-        </w:rPr>
-        <w:t>if)#</w:t>
-      </w:r>
-      <w:proofErr w:type="gramEnd"/>
-      <w:r>
-        <w:rPr>
-          <w:rFonts w:ascii="Times New Roman" w:eastAsia="Times New Roman" w:hAnsi="Times New Roman" w:cs="Times New Roman"/>
-          <w:sz w:val="24"/>
-          <w:szCs w:val="24"/>
-          <w:lang w:val="en-PK" w:eastAsia="en-PK"/>
-        </w:rPr>
-        <w:t>exit</w:t>
+        <w:t>D(config-if)#exit</w:t>
       </w:r>
     </w:p>
     <w:p>
@@ -3644,27 +3192,7 @@
           <w:szCs w:val="24"/>
           <w:lang w:val="en-PK" w:eastAsia="en-PK"/>
         </w:rPr>
-        <w:t>D(config-</w:t>
-      </w:r>
-      <w:proofErr w:type="gramStart"/>
-      <w:r>
-        <w:rPr>
-          <w:rFonts w:ascii="Times New Roman" w:eastAsia="Times New Roman" w:hAnsi="Times New Roman" w:cs="Times New Roman"/>
-          <w:sz w:val="24"/>
-          <w:szCs w:val="24"/>
-          <w:lang w:val="en-PK" w:eastAsia="en-PK"/>
-        </w:rPr>
-        <w:t>if)#</w:t>
-      </w:r>
-      <w:proofErr w:type="gramEnd"/>
-      <w:r>
-        <w:rPr>
-          <w:rFonts w:ascii="Times New Roman" w:eastAsia="Times New Roman" w:hAnsi="Times New Roman" w:cs="Times New Roman"/>
-          <w:sz w:val="24"/>
-          <w:szCs w:val="24"/>
-          <w:lang w:val="en-PK" w:eastAsia="en-PK"/>
-        </w:rPr>
-        <w:t>switchport mode access</w:t>
+        <w:t>D(config-if)#switchport mode access</w:t>
       </w:r>
     </w:p>
     <w:p>
@@ -3687,27 +3215,7 @@
           <w:szCs w:val="24"/>
           <w:lang w:val="en-PK" w:eastAsia="en-PK"/>
         </w:rPr>
-        <w:t>D(config-</w:t>
-      </w:r>
-      <w:proofErr w:type="gramStart"/>
-      <w:r>
-        <w:rPr>
-          <w:rFonts w:ascii="Times New Roman" w:eastAsia="Times New Roman" w:hAnsi="Times New Roman" w:cs="Times New Roman"/>
-          <w:sz w:val="24"/>
-          <w:szCs w:val="24"/>
-          <w:lang w:val="en-PK" w:eastAsia="en-PK"/>
-        </w:rPr>
-        <w:t>if)#</w:t>
-      </w:r>
-      <w:proofErr w:type="gramEnd"/>
-      <w:r>
-        <w:rPr>
-          <w:rFonts w:ascii="Times New Roman" w:eastAsia="Times New Roman" w:hAnsi="Times New Roman" w:cs="Times New Roman"/>
-          <w:sz w:val="24"/>
-          <w:szCs w:val="24"/>
-          <w:lang w:val="en-PK" w:eastAsia="en-PK"/>
-        </w:rPr>
-        <w:t xml:space="preserve">switchport access </w:t>
+        <w:t xml:space="preserve">D(config-if)#switchport access </w:t>
       </w:r>
       <w:proofErr w:type="spellStart"/>
       <w:r>
@@ -3750,27 +3258,7 @@
           <w:szCs w:val="24"/>
           <w:lang w:val="en-PK" w:eastAsia="en-PK"/>
         </w:rPr>
-        <w:t>D(config-</w:t>
-      </w:r>
-      <w:proofErr w:type="gramStart"/>
-      <w:r>
-        <w:rPr>
-          <w:rFonts w:ascii="Times New Roman" w:eastAsia="Times New Roman" w:hAnsi="Times New Roman" w:cs="Times New Roman"/>
-          <w:sz w:val="24"/>
-          <w:szCs w:val="24"/>
-          <w:lang w:val="en-PK" w:eastAsia="en-PK"/>
-        </w:rPr>
-        <w:t>if)#</w:t>
-      </w:r>
-      <w:proofErr w:type="gramEnd"/>
-      <w:r>
-        <w:rPr>
-          <w:rFonts w:ascii="Times New Roman" w:eastAsia="Times New Roman" w:hAnsi="Times New Roman" w:cs="Times New Roman"/>
-          <w:sz w:val="24"/>
-          <w:szCs w:val="24"/>
-          <w:lang w:val="en-PK" w:eastAsia="en-PK"/>
-        </w:rPr>
-        <w:t>exit</w:t>
+        <w:t>D(config-if)#exit</w:t>
       </w:r>
     </w:p>
     <w:p>
@@ -4037,29 +3525,7 @@
           <w:szCs w:val="32"/>
           <w:u w:val="single"/>
         </w:rPr>
-        <w:t xml:space="preserve">First </w:t>
-      </w:r>
-      <w:proofErr w:type="gramStart"/>
-      <w:r>
-        <w:rPr>
-          <w:rFonts w:ascii="Bahnschrift" w:eastAsia="Times New Roman" w:hAnsi="Bahnschrift" w:cs="Times New Roman"/>
-          <w:b/>
-          <w:sz w:val="32"/>
-          <w:szCs w:val="32"/>
-          <w:u w:val="single"/>
-        </w:rPr>
-        <w:t>lets</w:t>
-      </w:r>
-      <w:proofErr w:type="gramEnd"/>
-      <w:r>
-        <w:rPr>
-          <w:rFonts w:ascii="Bahnschrift" w:eastAsia="Times New Roman" w:hAnsi="Bahnschrift" w:cs="Times New Roman"/>
-          <w:b/>
-          <w:sz w:val="32"/>
-          <w:szCs w:val="32"/>
-          <w:u w:val="single"/>
-        </w:rPr>
-        <w:t xml:space="preserve"> add trunk to switch</w:t>
+        <w:t>First lets add trunk to switch</w:t>
       </w:r>
     </w:p>
     <w:p>
@@ -6535,7 +6001,15 @@
                 <w:sz w:val="28"/>
                 <w:szCs w:val="28"/>
               </w:rPr>
-              <w:t>192.168.111.4</w:t>
+              <w:t>192.168.111.</w:t>
+            </w:r>
+            <w:r>
+              <w:rPr>
+                <w:rFonts w:ascii="Times New Roman" w:eastAsia="Times New Roman" w:hAnsi="Times New Roman" w:cs="Times New Roman"/>
+                <w:sz w:val="28"/>
+                <w:szCs w:val="28"/>
+              </w:rPr>
+              <w:t>5</w:t>
             </w:r>
           </w:p>
         </w:tc>

</xml_diff>